<commit_message>
Novos ajustes de layout
</commit_message>
<xml_diff>
--- a/OrcamentoObras/documentacao/Documentacao.docx
+++ b/OrcamentoObras/documentacao/Documentacao.docx
@@ -42,23 +42,32 @@
           <w:lang w:eastAsia="pt-BR"/>
         </w:rPr>
       </w:pPr>
-      <w:r>
+    </w:p>
+    <w:p>
+      <w:pPr>
+        <w:jc w:val="center"/>
         <w:rPr>
           <w:noProof/>
           <w:sz w:val="30"/>
           <w:szCs w:val="30"/>
           <w:lang w:eastAsia="pt-BR"/>
         </w:rPr>
-        <w:t>Sistema Orçamentário de Obras</w:t>
-      </w:r>
-    </w:p>
-    <w:p>
-      <w:pPr>
-        <w:jc w:val="center"/>
+      </w:pPr>
+      <w:r>
         <w:rPr>
           <w:noProof/>
           <w:sz w:val="30"/>
           <w:szCs w:val="30"/>
+          <w:lang w:eastAsia="pt-BR"/>
+        </w:rPr>
+        <w:t>Sistema Orçamentário de Obras</w:t>
+      </w:r>
+    </w:p>
+    <w:p>
+      <w:pPr>
+        <w:jc w:val="left"/>
+        <w:rPr>
+          <w:noProof/>
           <w:lang w:eastAsia="pt-BR"/>
         </w:rPr>
       </w:pPr>
@@ -118,6 +127,13 @@
           <w:lang w:eastAsia="pt-BR"/>
         </w:rPr>
         <w:t>Caso de Uso 1</w:t>
+      </w:r>
+      <w:r>
+        <w:rPr>
+          <w:noProof/>
+          <w:lang w:eastAsia="pt-BR"/>
+        </w:rPr>
+        <w:t xml:space="preserve"> – Cadastro de cliente</w:t>
       </w:r>
     </w:p>
     <w:p>
@@ -200,6 +216,13 @@
         </w:rPr>
         <w:t>Caso de Uso 2</w:t>
       </w:r>
+      <w:r>
+        <w:rPr>
+          <w:noProof/>
+          <w:lang w:eastAsia="pt-BR"/>
+        </w:rPr>
+        <w:t xml:space="preserve"> – Cadastro de Terreno</w:t>
+      </w:r>
     </w:p>
     <w:p>
       <w:pPr>
@@ -335,6 +358,13 @@
         </w:rPr>
         <w:t>Caso de Uso 3</w:t>
       </w:r>
+      <w:r>
+        <w:rPr>
+          <w:noProof/>
+          <w:lang w:eastAsia="pt-BR"/>
+        </w:rPr>
+        <w:t xml:space="preserve"> – Cadastro de orçamento</w:t>
+      </w:r>
     </w:p>
     <w:p>
       <w:pPr>
@@ -407,272 +437,22 @@
     </w:p>
     <w:p>
       <w:pPr>
-        <w:jc w:val="left"/>
-        <w:rPr>
-          <w:b/>
-          <w:noProof/>
-          <w:lang w:eastAsia="pt-BR"/>
-        </w:rPr>
-      </w:pPr>
-      <w:r>
-        <w:rPr>
-          <w:b/>
-          <w:noProof/>
-          <w:lang w:eastAsia="pt-BR"/>
-        </w:rPr>
-        <w:t>Diagrama de Classes</w:t>
-      </w:r>
-    </w:p>
-    <w:p>
-      <w:pPr>
-        <w:jc w:val="left"/>
-        <w:rPr>
-          <w:b/>
-          <w:noProof/>
-          <w:lang w:eastAsia="pt-BR"/>
-        </w:rPr>
-      </w:pPr>
-    </w:p>
-    <w:p>
-      <w:pPr>
-        <w:jc w:val="center"/>
-      </w:pPr>
-      <w:r>
-        <w:rPr>
-          <w:noProof/>
-          <w:lang w:eastAsia="pt-BR"/>
-        </w:rPr>
-        <w:drawing>
-          <wp:inline distT="0" distB="0" distL="0" distR="0">
-            <wp:extent cx="6588000" cy="3977660"/>
-            <wp:effectExtent l="19050" t="0" r="3300" b="0"/>
-            <wp:docPr id="1" name="Imagem 1" descr="C:\Users\Leandro Rebelo\Desktop\diagramas\Diagrama\Class Diagram.png"/>
-            <wp:cNvGraphicFramePr>
-              <a:graphicFrameLocks xmlns:a="http://schemas.openxmlformats.org/drawingml/2006/main" noChangeAspect="1"/>
-            </wp:cNvGraphicFramePr>
-            <a:graphic xmlns:a="http://schemas.openxmlformats.org/drawingml/2006/main">
-              <a:graphicData uri="http://schemas.openxmlformats.org/drawingml/2006/picture">
-                <pic:pic xmlns:pic="http://schemas.openxmlformats.org/drawingml/2006/picture">
-                  <pic:nvPicPr>
-                    <pic:cNvPr id="0" name="Picture 1" descr="C:\Users\Leandro Rebelo\Desktop\diagramas\Diagrama\Class Diagram.png"/>
-                    <pic:cNvPicPr>
-                      <a:picLocks noChangeAspect="1" noChangeArrowheads="1"/>
-                    </pic:cNvPicPr>
-                  </pic:nvPicPr>
-                  <pic:blipFill>
-                    <a:blip r:embed="rId8" cstate="print"/>
-                    <a:srcRect/>
-                    <a:stretch>
-                      <a:fillRect/>
-                    </a:stretch>
-                  </pic:blipFill>
-                  <pic:spPr bwMode="auto">
-                    <a:xfrm>
-                      <a:off x="0" y="0"/>
-                      <a:ext cx="6588000" cy="3977660"/>
-                    </a:xfrm>
-                    <a:prstGeom prst="rect">
-                      <a:avLst/>
-                    </a:prstGeom>
-                    <a:noFill/>
-                    <a:ln w="9525">
-                      <a:noFill/>
-                      <a:miter lim="800000"/>
-                      <a:headEnd/>
-                      <a:tailEnd/>
-                    </a:ln>
-                  </pic:spPr>
-                </pic:pic>
-              </a:graphicData>
-            </a:graphic>
-          </wp:inline>
-        </w:drawing>
-      </w:r>
-    </w:p>
-    <w:p>
-      <w:pPr>
-        <w:jc w:val="left"/>
-      </w:pPr>
-    </w:p>
-    <w:p>
-      <w:pPr>
-        <w:jc w:val="left"/>
-        <w:rPr>
-          <w:b/>
-        </w:rPr>
-      </w:pPr>
-    </w:p>
-    <w:p>
-      <w:pPr>
-        <w:jc w:val="left"/>
-        <w:rPr>
-          <w:b/>
-        </w:rPr>
-      </w:pPr>
-    </w:p>
-    <w:p>
-      <w:pPr>
-        <w:jc w:val="left"/>
-        <w:rPr>
-          <w:b/>
-        </w:rPr>
-      </w:pPr>
-    </w:p>
-    <w:p>
-      <w:pPr>
-        <w:jc w:val="left"/>
-        <w:rPr>
-          <w:b/>
-        </w:rPr>
-      </w:pPr>
-    </w:p>
-    <w:p>
-      <w:pPr>
-        <w:jc w:val="left"/>
-        <w:rPr>
-          <w:b/>
-        </w:rPr>
-      </w:pPr>
-    </w:p>
-    <w:p>
-      <w:pPr>
-        <w:jc w:val="left"/>
-        <w:rPr>
-          <w:b/>
-        </w:rPr>
-      </w:pPr>
-    </w:p>
-    <w:p>
-      <w:pPr>
-        <w:jc w:val="left"/>
-        <w:rPr>
-          <w:b/>
-        </w:rPr>
-      </w:pPr>
-    </w:p>
-    <w:p>
-      <w:pPr>
-        <w:jc w:val="left"/>
-        <w:rPr>
-          <w:b/>
-        </w:rPr>
-      </w:pPr>
-    </w:p>
-    <w:p>
-      <w:pPr>
-        <w:jc w:val="left"/>
-        <w:rPr>
-          <w:b/>
-        </w:rPr>
-      </w:pPr>
-    </w:p>
-    <w:p>
-      <w:pPr>
-        <w:jc w:val="left"/>
-        <w:rPr>
-          <w:b/>
-        </w:rPr>
-      </w:pPr>
-    </w:p>
-    <w:p>
-      <w:pPr>
-        <w:jc w:val="left"/>
-        <w:rPr>
-          <w:b/>
-        </w:rPr>
-      </w:pPr>
-    </w:p>
-    <w:p>
-      <w:pPr>
-        <w:jc w:val="left"/>
-        <w:rPr>
-          <w:b/>
-        </w:rPr>
-      </w:pPr>
-      <w:r>
-        <w:rPr>
-          <w:b/>
-        </w:rPr>
-        <w:t>Diagrama de Sequ</w:t>
-      </w:r>
-      <w:r>
-        <w:rPr>
-          <w:b/>
-        </w:rPr>
-        <w:t>ê</w:t>
-      </w:r>
-      <w:r>
-        <w:rPr>
-          <w:b/>
-        </w:rPr>
-        <w:t>ncia</w:t>
-      </w:r>
-    </w:p>
-    <w:p>
-      <w:pPr>
-        <w:jc w:val="left"/>
-        <w:rPr>
-          <w:b/>
-        </w:rPr>
-      </w:pPr>
-    </w:p>
-    <w:p>
-      <w:pPr>
-        <w:jc w:val="center"/>
-      </w:pPr>
-      <w:r>
-        <w:rPr>
-          <w:noProof/>
-          <w:lang w:eastAsia="pt-BR"/>
-        </w:rPr>
-        <w:drawing>
-          <wp:inline distT="0" distB="0" distL="0" distR="0">
-            <wp:extent cx="6588000" cy="4698185"/>
-            <wp:effectExtent l="19050" t="0" r="3300" b="0"/>
-            <wp:docPr id="2" name="Imagem 2" descr="C:\Users\Leandro Rebelo\Desktop\diagramas\DiagramaSequencia\Sequence Diagram.png"/>
-            <wp:cNvGraphicFramePr>
-              <a:graphicFrameLocks xmlns:a="http://schemas.openxmlformats.org/drawingml/2006/main" noChangeAspect="1"/>
-            </wp:cNvGraphicFramePr>
-            <a:graphic xmlns:a="http://schemas.openxmlformats.org/drawingml/2006/main">
-              <a:graphicData uri="http://schemas.openxmlformats.org/drawingml/2006/picture">
-                <pic:pic xmlns:pic="http://schemas.openxmlformats.org/drawingml/2006/picture">
-                  <pic:nvPicPr>
-                    <pic:cNvPr id="0" name="Picture 2" descr="C:\Users\Leandro Rebelo\Desktop\diagramas\DiagramaSequencia\Sequence Diagram.png"/>
-                    <pic:cNvPicPr>
-                      <a:picLocks noChangeAspect="1" noChangeArrowheads="1"/>
-                    </pic:cNvPicPr>
-                  </pic:nvPicPr>
-                  <pic:blipFill>
-                    <a:blip r:embed="rId9" cstate="print"/>
-                    <a:srcRect/>
-                    <a:stretch>
-                      <a:fillRect/>
-                    </a:stretch>
-                  </pic:blipFill>
-                  <pic:spPr bwMode="auto">
-                    <a:xfrm>
-                      <a:off x="0" y="0"/>
-                      <a:ext cx="6588000" cy="4698185"/>
-                    </a:xfrm>
-                    <a:prstGeom prst="rect">
-                      <a:avLst/>
-                    </a:prstGeom>
-                    <a:noFill/>
-                    <a:ln w="9525">
-                      <a:noFill/>
-                      <a:miter lim="800000"/>
-                      <a:headEnd/>
-                      <a:tailEnd/>
-                    </a:ln>
-                  </pic:spPr>
-                </pic:pic>
-              </a:graphicData>
-            </a:graphic>
-          </wp:inline>
-        </w:drawing>
-      </w:r>
-    </w:p>
-    <w:p/>
+        <w:jc w:val="center"/>
+        <w:rPr>
+          <w:noProof/>
+          <w:lang w:eastAsia="pt-BR"/>
+        </w:rPr>
+      </w:pPr>
+    </w:p>
+    <w:p>
+      <w:pPr>
+        <w:jc w:val="center"/>
+        <w:rPr>
+          <w:noProof/>
+          <w:lang w:eastAsia="pt-BR"/>
+        </w:rPr>
+      </w:pPr>
+    </w:p>
     <w:p>
       <w:pPr>
         <w:rPr>
@@ -685,6 +465,13 @@
         </w:rPr>
         <w:t>Modelo Entidade Relacionamento</w:t>
       </w:r>
+    </w:p>
+    <w:p>
+      <w:pPr>
+        <w:rPr>
+          <w:b/>
+        </w:rPr>
+      </w:pPr>
     </w:p>
     <w:p/>
     <w:p>
@@ -700,7 +487,7 @@
           <wp:inline distT="0" distB="0" distL="0" distR="0">
             <wp:extent cx="6840220" cy="3143763"/>
             <wp:effectExtent l="19050" t="0" r="0" b="0"/>
-            <wp:docPr id="10" name="Imagem 10" descr="D:\Java\git\OrcamentoObras\OrcamentoObras\mer\MER.png"/>
+            <wp:docPr id="3" name="Imagem 10" descr="D:\Java\git\OrcamentoObras\OrcamentoObras\mer\MER.png"/>
             <wp:cNvGraphicFramePr>
               <a:graphicFrameLocks xmlns:a="http://schemas.openxmlformats.org/drawingml/2006/main" noChangeAspect="1"/>
             </wp:cNvGraphicFramePr>
@@ -714,7 +501,7 @@
                     </pic:cNvPicPr>
                   </pic:nvPicPr>
                   <pic:blipFill>
-                    <a:blip r:embed="rId10" cstate="print"/>
+                    <a:blip r:embed="rId8" cstate="print"/>
                     <a:srcRect/>
                     <a:stretch>
                       <a:fillRect/>
@@ -753,6 +540,280 @@
         <w:jc w:val="center"/>
       </w:pPr>
     </w:p>
+    <w:p>
+      <w:pPr>
+        <w:jc w:val="center"/>
+        <w:rPr>
+          <w:noProof/>
+          <w:lang w:eastAsia="pt-BR"/>
+        </w:rPr>
+      </w:pPr>
+    </w:p>
+    <w:p>
+      <w:pPr>
+        <w:jc w:val="center"/>
+        <w:rPr>
+          <w:noProof/>
+          <w:lang w:eastAsia="pt-BR"/>
+        </w:rPr>
+      </w:pPr>
+    </w:p>
+    <w:p>
+      <w:pPr>
+        <w:jc w:val="center"/>
+        <w:rPr>
+          <w:noProof/>
+          <w:lang w:eastAsia="pt-BR"/>
+        </w:rPr>
+      </w:pPr>
+    </w:p>
+    <w:p>
+      <w:pPr>
+        <w:jc w:val="center"/>
+        <w:rPr>
+          <w:noProof/>
+          <w:lang w:eastAsia="pt-BR"/>
+        </w:rPr>
+      </w:pPr>
+    </w:p>
+    <w:p>
+      <w:pPr>
+        <w:jc w:val="center"/>
+        <w:rPr>
+          <w:noProof/>
+          <w:lang w:eastAsia="pt-BR"/>
+        </w:rPr>
+      </w:pPr>
+    </w:p>
+    <w:p>
+      <w:pPr>
+        <w:jc w:val="center"/>
+        <w:rPr>
+          <w:noProof/>
+          <w:lang w:eastAsia="pt-BR"/>
+        </w:rPr>
+      </w:pPr>
+    </w:p>
+    <w:p>
+      <w:pPr>
+        <w:jc w:val="center"/>
+        <w:rPr>
+          <w:noProof/>
+          <w:lang w:eastAsia="pt-BR"/>
+        </w:rPr>
+      </w:pPr>
+    </w:p>
+    <w:p>
+      <w:pPr>
+        <w:jc w:val="left"/>
+        <w:rPr>
+          <w:b/>
+          <w:noProof/>
+          <w:lang w:eastAsia="pt-BR"/>
+        </w:rPr>
+      </w:pPr>
+      <w:r>
+        <w:rPr>
+          <w:b/>
+          <w:noProof/>
+          <w:lang w:eastAsia="pt-BR"/>
+        </w:rPr>
+        <w:t>Diagrama de Classes</w:t>
+      </w:r>
+    </w:p>
+    <w:p>
+      <w:pPr>
+        <w:jc w:val="left"/>
+        <w:rPr>
+          <w:b/>
+        </w:rPr>
+      </w:pPr>
+      <w:r>
+        <w:rPr>
+          <w:b/>
+          <w:noProof/>
+          <w:lang w:eastAsia="pt-BR"/>
+        </w:rPr>
+        <w:lastRenderedPageBreak/>
+        <w:drawing>
+          <wp:anchor distT="0" distB="0" distL="114300" distR="114300" simplePos="0" relativeHeight="251658240" behindDoc="0" locked="0" layoutInCell="1" allowOverlap="1">
+            <wp:simplePos x="0" y="0"/>
+            <wp:positionH relativeFrom="margin">
+              <wp:posOffset>-1731645</wp:posOffset>
+            </wp:positionH>
+            <wp:positionV relativeFrom="margin">
+              <wp:posOffset>1792605</wp:posOffset>
+            </wp:positionV>
+            <wp:extent cx="10439400" cy="6306185"/>
+            <wp:effectExtent l="0" t="2057400" r="0" b="2056765"/>
+            <wp:wrapSquare wrapText="bothSides"/>
+            <wp:docPr id="1" name="Imagem 1" descr="C:\Users\Leandro Rebelo\Desktop\diagramas\Diagrama\Class Diagram.png"/>
+            <wp:cNvGraphicFramePr>
+              <a:graphicFrameLocks xmlns:a="http://schemas.openxmlformats.org/drawingml/2006/main" noChangeAspect="1"/>
+            </wp:cNvGraphicFramePr>
+            <a:graphic xmlns:a="http://schemas.openxmlformats.org/drawingml/2006/main">
+              <a:graphicData uri="http://schemas.openxmlformats.org/drawingml/2006/picture">
+                <pic:pic xmlns:pic="http://schemas.openxmlformats.org/drawingml/2006/picture">
+                  <pic:nvPicPr>
+                    <pic:cNvPr id="0" name="Picture 1" descr="C:\Users\Leandro Rebelo\Desktop\diagramas\Diagrama\Class Diagram.png"/>
+                    <pic:cNvPicPr>
+                      <a:picLocks noChangeAspect="1" noChangeArrowheads="1"/>
+                    </pic:cNvPicPr>
+                  </pic:nvPicPr>
+                  <pic:blipFill>
+                    <a:blip r:embed="rId9" cstate="print"/>
+                    <a:srcRect/>
+                    <a:stretch>
+                      <a:fillRect/>
+                    </a:stretch>
+                  </pic:blipFill>
+                  <pic:spPr bwMode="auto">
+                    <a:xfrm rot="16200000">
+                      <a:off x="0" y="0"/>
+                      <a:ext cx="10439400" cy="6306185"/>
+                    </a:xfrm>
+                    <a:prstGeom prst="rect">
+                      <a:avLst/>
+                    </a:prstGeom>
+                    <a:noFill/>
+                    <a:ln w="9525">
+                      <a:noFill/>
+                      <a:miter lim="800000"/>
+                      <a:headEnd/>
+                      <a:tailEnd/>
+                    </a:ln>
+                  </pic:spPr>
+                </pic:pic>
+              </a:graphicData>
+            </a:graphic>
+          </wp:anchor>
+        </w:drawing>
+      </w:r>
+    </w:p>
+    <w:p>
+      <w:pPr>
+        <w:jc w:val="left"/>
+        <w:rPr>
+          <w:b/>
+        </w:rPr>
+      </w:pPr>
+    </w:p>
+    <w:p>
+      <w:pPr>
+        <w:jc w:val="left"/>
+        <w:rPr>
+          <w:b/>
+        </w:rPr>
+      </w:pPr>
+      <w:r>
+        <w:rPr>
+          <w:b/>
+          <w:noProof/>
+          <w:lang w:eastAsia="pt-BR"/>
+        </w:rPr>
+        <w:drawing>
+          <wp:anchor distT="0" distB="0" distL="114300" distR="114300" simplePos="0" relativeHeight="251659264" behindDoc="0" locked="0" layoutInCell="1" allowOverlap="1">
+            <wp:simplePos x="0" y="0"/>
+            <wp:positionH relativeFrom="margin">
+              <wp:posOffset>-274320</wp:posOffset>
+            </wp:positionH>
+            <wp:positionV relativeFrom="margin">
+              <wp:posOffset>563880</wp:posOffset>
+            </wp:positionV>
+            <wp:extent cx="7391400" cy="5267325"/>
+            <wp:effectExtent l="19050" t="0" r="0" b="0"/>
+            <wp:wrapSquare wrapText="bothSides"/>
+            <wp:docPr id="2" name="Imagem 2" descr="C:\Users\Leandro Rebelo\Desktop\diagramas\DiagramaSequencia\Sequence Diagram.png"/>
+            <wp:cNvGraphicFramePr>
+              <a:graphicFrameLocks xmlns:a="http://schemas.openxmlformats.org/drawingml/2006/main" noChangeAspect="1"/>
+            </wp:cNvGraphicFramePr>
+            <a:graphic xmlns:a="http://schemas.openxmlformats.org/drawingml/2006/main">
+              <a:graphicData uri="http://schemas.openxmlformats.org/drawingml/2006/picture">
+                <pic:pic xmlns:pic="http://schemas.openxmlformats.org/drawingml/2006/picture">
+                  <pic:nvPicPr>
+                    <pic:cNvPr id="0" name="Picture 2" descr="C:\Users\Leandro Rebelo\Desktop\diagramas\DiagramaSequencia\Sequence Diagram.png"/>
+                    <pic:cNvPicPr>
+                      <a:picLocks noChangeAspect="1" noChangeArrowheads="1"/>
+                    </pic:cNvPicPr>
+                  </pic:nvPicPr>
+                  <pic:blipFill>
+                    <a:blip r:embed="rId10" cstate="print"/>
+                    <a:srcRect/>
+                    <a:stretch>
+                      <a:fillRect/>
+                    </a:stretch>
+                  </pic:blipFill>
+                  <pic:spPr bwMode="auto">
+                    <a:xfrm>
+                      <a:off x="0" y="0"/>
+                      <a:ext cx="7391400" cy="5267325"/>
+                    </a:xfrm>
+                    <a:prstGeom prst="rect">
+                      <a:avLst/>
+                    </a:prstGeom>
+                    <a:noFill/>
+                    <a:ln w="9525">
+                      <a:noFill/>
+                      <a:miter lim="800000"/>
+                      <a:headEnd/>
+                      <a:tailEnd/>
+                    </a:ln>
+                  </pic:spPr>
+                </pic:pic>
+              </a:graphicData>
+            </a:graphic>
+          </wp:anchor>
+        </w:drawing>
+      </w:r>
+      <w:r>
+        <w:rPr>
+          <w:b/>
+        </w:rPr>
+        <w:t xml:space="preserve">Diagrama de </w:t>
+      </w:r>
+      <w:proofErr w:type="spellStart"/>
+      <w:r>
+        <w:rPr>
+          <w:b/>
+        </w:rPr>
+        <w:t>Sequ</w:t>
+      </w:r>
+      <w:r>
+        <w:rPr>
+          <w:b/>
+        </w:rPr>
+        <w:t>ê</w:t>
+      </w:r>
+      <w:r>
+        <w:rPr>
+          <w:b/>
+        </w:rPr>
+        <w:t>ncia</w:t>
+      </w:r>
+      <w:proofErr w:type="spellEnd"/>
+    </w:p>
+    <w:p>
+      <w:pPr>
+        <w:jc w:val="left"/>
+        <w:rPr>
+          <w:b/>
+        </w:rPr>
+      </w:pPr>
+    </w:p>
+    <w:p>
+      <w:pPr>
+        <w:jc w:val="left"/>
+        <w:rPr>
+          <w:b/>
+        </w:rPr>
+      </w:pPr>
+    </w:p>
+    <w:p>
+      <w:pPr>
+        <w:jc w:val="center"/>
+      </w:pPr>
+    </w:p>
+    <w:p/>
     <w:p>
       <w:pPr>
         <w:jc w:val="center"/>

</xml_diff>